<commit_message>
Updated Inventory Management System Documentation
</commit_message>
<xml_diff>
--- a/Inventory Management System Documentation.docx
+++ b/Inventory Management System Documentation.docx
@@ -4,13 +4,6 @@
   <w:body>
     <w:p>
       <w:pPr>
-        <w:rPr>
-          <w:sz w:val="28"/>
-          <w:szCs w:val="28"/>
-          <w:lang w:val="en-US"/>
-        </w:rPr>
-      </w:pPr>
-      <w:r>
         <w:rPr>
           <w:b/>
           <w:bCs/>
@@ -18,8 +11,7 @@
           <w:szCs w:val="32"/>
           <w:lang w:val="en-US"/>
         </w:rPr>
-        <w:t>Inventory Management System</w:t>
-      </w:r>
+      </w:pPr>
       <w:r>
         <w:rPr>
           <w:b/>
@@ -28,9 +20,11 @@
           <w:szCs w:val="32"/>
           <w:lang w:val="en-US"/>
         </w:rPr>
-        <w:br/>
-      </w:r>
-      <w:r>
+        <w:t>Inventory Management System</w:t>
+      </w:r>
+    </w:p>
+    <w:p>
+      <w:pPr>
         <w:rPr>
           <w:b/>
           <w:bCs/>
@@ -38,23 +32,24 @@
           <w:szCs w:val="32"/>
           <w:lang w:val="en-US"/>
         </w:rPr>
-        <w:br/>
-      </w:r>
+      </w:pPr>
       <w:r>
         <w:rPr>
           <w:sz w:val="28"/>
           <w:szCs w:val="28"/>
           <w:lang w:val="en-US"/>
         </w:rPr>
-        <w:t xml:space="preserve">Phase – 1 </w:t>
-      </w:r>
-      <w:r>
-        <w:rPr>
+        <w:t>Problem</w:t>
+      </w:r>
+      <w:r>
+        <w:rPr>
+          <w:b/>
+          <w:bCs/>
           <w:sz w:val="28"/>
           <w:szCs w:val="28"/>
           <w:lang w:val="en-US"/>
         </w:rPr>
-        <w:t>Problem Understanding &amp; Industry Analysis</w:t>
+        <w:t xml:space="preserve"> </w:t>
       </w:r>
       <w:r>
         <w:rPr>
@@ -62,7 +57,93 @@
           <w:szCs w:val="28"/>
           <w:lang w:val="en-US"/>
         </w:rPr>
+        <w:t>Statement</w:t>
+      </w:r>
+      <w:r>
+        <w:rPr>
+          <w:b/>
+          <w:bCs/>
+          <w:sz w:val="28"/>
+          <w:szCs w:val="28"/>
+          <w:lang w:val="en-US"/>
+        </w:rPr>
         <w:br/>
+      </w:r>
+      <w:r>
+        <w:rPr>
+          <w:sz w:val="24"/>
+          <w:szCs w:val="24"/>
+        </w:rPr>
+        <w:t>Many organizations struggle to efficiently manage their inventory, track stock levels across multiple warehouses, and process orders in a timely manner. Manual inventory management often leads to errors such as stock discrepancies, delayed order fulfilment, overstocking, or stockouts. Additionally, communication gaps between suppliers, inventory managers, and sales teams can result in operational inefficiencies and missed business opportunities.</w:t>
+      </w:r>
+      <w:r>
+        <w:rPr>
+          <w:sz w:val="24"/>
+          <w:szCs w:val="24"/>
+        </w:rPr>
+        <w:br/>
+      </w:r>
+      <w:r>
+        <w:rPr>
+          <w:sz w:val="24"/>
+          <w:szCs w:val="24"/>
+        </w:rPr>
+        <w:br/>
+      </w:r>
+      <w:r>
+        <w:rPr>
+          <w:sz w:val="24"/>
+          <w:szCs w:val="24"/>
+        </w:rPr>
+        <w:t>The Inventory and Order Management System aim to address these challenges by providing a centralized Salesforce-based solution that automates stock tracking, manages orders, sends low-stock alerts, and streamlines approval workflows. This ensures accurate inventory visibility, faster order processing, and improved decision-making for businesses.</w:t>
+      </w:r>
+    </w:p>
+    <w:p>
+      <w:pPr>
+        <w:rPr>
+          <w:b/>
+          <w:bCs/>
+          <w:sz w:val="32"/>
+          <w:szCs w:val="32"/>
+          <w:lang w:val="en-US"/>
+        </w:rPr>
+      </w:pPr>
+    </w:p>
+    <w:p>
+      <w:pPr>
+        <w:rPr>
+          <w:b/>
+          <w:bCs/>
+          <w:sz w:val="32"/>
+          <w:szCs w:val="32"/>
+          <w:lang w:val="en-US"/>
+        </w:rPr>
+      </w:pPr>
+      <w:r>
+        <w:rPr>
+          <w:b/>
+          <w:bCs/>
+          <w:sz w:val="32"/>
+          <w:szCs w:val="32"/>
+          <w:lang w:val="en-US"/>
+        </w:rPr>
+        <w:br/>
+      </w:r>
+      <w:r>
+        <w:rPr>
+          <w:sz w:val="28"/>
+          <w:szCs w:val="28"/>
+          <w:lang w:val="en-US"/>
+        </w:rPr>
+        <w:t xml:space="preserve">Phase – 1 </w:t>
+      </w:r>
+      <w:r>
+        <w:rPr>
+          <w:sz w:val="28"/>
+          <w:szCs w:val="28"/>
+          <w:lang w:val="en-US"/>
+        </w:rPr>
+        <w:t>Problem Understanding &amp; Industry Analysis</w:t>
       </w:r>
     </w:p>
     <w:p>
@@ -100,8 +181,16 @@
           <w:ilvl w:val="0"/>
           <w:numId w:val="2"/>
         </w:numPr>
-      </w:pPr>
-      <w:r>
+        <w:rPr>
+          <w:sz w:val="24"/>
+          <w:szCs w:val="24"/>
+        </w:rPr>
+      </w:pPr>
+      <w:r>
+        <w:rPr>
+          <w:sz w:val="24"/>
+          <w:szCs w:val="24"/>
+        </w:rPr>
         <w:t>Track products across multiple warehouses with real-time visibility.</w:t>
       </w:r>
     </w:p>
@@ -122,21 +211,7 @@
           <w:sz w:val="24"/>
           <w:szCs w:val="24"/>
         </w:rPr>
-        <w:t xml:space="preserve">Automate order </w:t>
-      </w:r>
-      <w:r>
-        <w:rPr>
-          <w:sz w:val="24"/>
-          <w:szCs w:val="24"/>
-        </w:rPr>
-        <w:t>fulfilment</w:t>
-      </w:r>
-      <w:r>
-        <w:rPr>
-          <w:sz w:val="24"/>
-          <w:szCs w:val="24"/>
-        </w:rPr>
-        <w:t xml:space="preserve"> and restock requests.</w:t>
+        <w:t>Automate order fulfilment and restock requests.</w:t>
       </w:r>
     </w:p>
     <w:p>
@@ -334,16 +409,7 @@
           <w:sz w:val="24"/>
           <w:szCs w:val="24"/>
         </w:rPr>
-        <w:t xml:space="preserve"> </w:t>
-      </w:r>
-      <w:r>
-        <w:rPr>
-          <w:b/>
-          <w:bCs/>
-          <w:sz w:val="24"/>
-          <w:szCs w:val="24"/>
-        </w:rPr>
-        <w:t>Business Process Mapping</w:t>
+        <w:t xml:space="preserve"> Business Process Mapping</w:t>
       </w:r>
     </w:p>
     <w:p>
@@ -429,6 +495,7 @@
           <w:sz w:val="24"/>
           <w:szCs w:val="24"/>
         </w:rPr>
+        <w:lastRenderedPageBreak/>
         <w:t>Industry-specific Use Case Analysis</w:t>
       </w:r>
     </w:p>
@@ -509,35 +576,30 @@
           <w:sz w:val="24"/>
           <w:szCs w:val="24"/>
         </w:rPr>
-        <w:t xml:space="preserve">E-commerce → nearest </w:t>
-      </w:r>
-      <w:r>
-        <w:rPr>
-          <w:sz w:val="24"/>
-          <w:szCs w:val="24"/>
-        </w:rPr>
-        <w:t>fulfilment</w:t>
-      </w:r>
-      <w:r>
-        <w:rPr>
-          <w:sz w:val="24"/>
-          <w:szCs w:val="24"/>
-        </w:rPr>
-        <w:t xml:space="preserve"> </w:t>
-      </w:r>
-      <w:r>
-        <w:rPr>
-          <w:sz w:val="24"/>
-          <w:szCs w:val="24"/>
-        </w:rPr>
-        <w:t>centre</w:t>
-      </w:r>
-      <w:r>
-        <w:rPr>
-          <w:sz w:val="24"/>
-          <w:szCs w:val="24"/>
-        </w:rPr>
-        <w:t xml:space="preserve"> routing and real-time delivery tracking.</w:t>
+        <w:t>E-commerce → nearest fulfilment centre routing and real-time delivery tracking.</w:t>
+      </w:r>
+    </w:p>
+    <w:p>
+      <w:pPr>
+        <w:rPr>
+          <w:sz w:val="24"/>
+          <w:szCs w:val="24"/>
+        </w:rPr>
+      </w:pPr>
+    </w:p>
+    <w:p>
+      <w:pPr>
+        <w:rPr>
+          <w:sz w:val="28"/>
+          <w:szCs w:val="28"/>
+        </w:rPr>
+      </w:pPr>
+      <w:r>
+        <w:rPr>
+          <w:sz w:val="28"/>
+          <w:szCs w:val="28"/>
+        </w:rPr>
+        <w:t>Phase 2: Org Setup &amp; Configuration</w:t>
       </w:r>
     </w:p>
     <w:p>
@@ -549,37 +611,1791 @@
           <w:szCs w:val="24"/>
         </w:rPr>
       </w:pPr>
-    </w:p>
-    <w:p>
-      <w:pPr>
-        <w:rPr>
-          <w:sz w:val="24"/>
-          <w:szCs w:val="24"/>
-        </w:rPr>
-      </w:pPr>
-      <w:r>
-        <w:rPr>
-          <w:sz w:val="24"/>
-          <w:szCs w:val="24"/>
-        </w:rPr>
-        <w:t xml:space="preserve"> </w:t>
-      </w:r>
-    </w:p>
-    <w:p>
-      <w:pPr>
+      <w:r>
         <w:rPr>
           <w:b/>
           <w:bCs/>
           <w:sz w:val="24"/>
           <w:szCs w:val="24"/>
         </w:rPr>
-      </w:pPr>
-    </w:p>
-    <w:p>
-      <w:pPr>
+        <w:t>Salesforce Editions</w:t>
+      </w:r>
+      <w:r>
         <w:rPr>
           <w:b/>
           <w:bCs/>
+          <w:sz w:val="24"/>
+          <w:szCs w:val="24"/>
+        </w:rPr>
+        <w:t>:</w:t>
+      </w:r>
+    </w:p>
+    <w:p>
+      <w:pPr>
+        <w:rPr>
+          <w:sz w:val="24"/>
+          <w:szCs w:val="24"/>
+        </w:rPr>
+      </w:pPr>
+      <w:r>
+        <w:rPr>
+          <w:b/>
+          <w:bCs/>
+          <w:sz w:val="24"/>
+          <w:szCs w:val="24"/>
+        </w:rPr>
+        <w:t xml:space="preserve">    </w:t>
+      </w:r>
+      <w:r>
+        <w:rPr>
+          <w:sz w:val="24"/>
+          <w:szCs w:val="24"/>
+        </w:rPr>
+        <w:t>I have signed up for a new developer edition org for this project.</w:t>
+      </w:r>
+    </w:p>
+    <w:p>
+      <w:pPr>
+        <w:rPr>
+          <w:b/>
+          <w:bCs/>
+          <w:sz w:val="24"/>
+          <w:szCs w:val="24"/>
+        </w:rPr>
+      </w:pPr>
+      <w:r>
+        <w:rPr>
+          <w:sz w:val="24"/>
+          <w:szCs w:val="24"/>
+        </w:rPr>
+        <w:br/>
+      </w:r>
+      <w:r>
+        <w:rPr>
+          <w:b/>
+          <w:bCs/>
+          <w:sz w:val="24"/>
+          <w:szCs w:val="24"/>
+        </w:rPr>
+        <w:t>Company Profile Setup</w:t>
+      </w:r>
+      <w:r>
+        <w:rPr>
+          <w:b/>
+          <w:bCs/>
+          <w:sz w:val="24"/>
+          <w:szCs w:val="24"/>
+        </w:rPr>
+        <w:t>:</w:t>
+      </w:r>
+      <w:r>
+        <w:rPr>
+          <w:b/>
+          <w:bCs/>
+          <w:sz w:val="24"/>
+          <w:szCs w:val="24"/>
+        </w:rPr>
+        <w:br/>
+      </w:r>
+    </w:p>
+    <w:p>
+      <w:pPr>
+        <w:rPr>
+          <w:b/>
+          <w:bCs/>
+          <w:sz w:val="24"/>
+          <w:szCs w:val="24"/>
+        </w:rPr>
+      </w:pPr>
+      <w:r>
+        <w:rPr>
+          <w:b/>
+          <w:bCs/>
+          <w:noProof/>
+          <w:sz w:val="24"/>
+          <w:szCs w:val="24"/>
+        </w:rPr>
+        <w:drawing>
+          <wp:inline distT="0" distB="0" distL="0" distR="0" wp14:anchorId="63B8686C" wp14:editId="556AD1D1">
+            <wp:extent cx="5731510" cy="2079625"/>
+            <wp:effectExtent l="0" t="0" r="2540" b="0"/>
+            <wp:docPr id="1464843435" name="Picture 1"/>
+            <wp:cNvGraphicFramePr>
+              <a:graphicFrameLocks xmlns:a="http://schemas.openxmlformats.org/drawingml/2006/main" noChangeAspect="1"/>
+            </wp:cNvGraphicFramePr>
+            <a:graphic xmlns:a="http://schemas.openxmlformats.org/drawingml/2006/main">
+              <a:graphicData uri="http://schemas.openxmlformats.org/drawingml/2006/picture">
+                <pic:pic xmlns:pic="http://schemas.openxmlformats.org/drawingml/2006/picture">
+                  <pic:nvPicPr>
+                    <pic:cNvPr id="1464843435" name=""/>
+                    <pic:cNvPicPr/>
+                  </pic:nvPicPr>
+                  <pic:blipFill>
+                    <a:blip r:embed="rId5"/>
+                    <a:stretch>
+                      <a:fillRect/>
+                    </a:stretch>
+                  </pic:blipFill>
+                  <pic:spPr>
+                    <a:xfrm>
+                      <a:off x="0" y="0"/>
+                      <a:ext cx="5731510" cy="2079625"/>
+                    </a:xfrm>
+                    <a:prstGeom prst="rect">
+                      <a:avLst/>
+                    </a:prstGeom>
+                  </pic:spPr>
+                </pic:pic>
+              </a:graphicData>
+            </a:graphic>
+          </wp:inline>
+        </w:drawing>
+      </w:r>
+    </w:p>
+    <w:p>
+      <w:pPr>
+        <w:rPr>
+          <w:b/>
+          <w:bCs/>
+          <w:sz w:val="24"/>
+          <w:szCs w:val="24"/>
+        </w:rPr>
+      </w:pPr>
+    </w:p>
+    <w:p>
+      <w:pPr>
+        <w:rPr>
+          <w:b/>
+          <w:bCs/>
+          <w:sz w:val="24"/>
+          <w:szCs w:val="24"/>
+        </w:rPr>
+      </w:pPr>
+      <w:r>
+        <w:rPr>
+          <w:sz w:val="24"/>
+          <w:szCs w:val="24"/>
+        </w:rPr>
+        <w:t xml:space="preserve"> </w:t>
+      </w:r>
+      <w:r>
+        <w:rPr>
+          <w:b/>
+          <w:bCs/>
+          <w:sz w:val="24"/>
+          <w:szCs w:val="24"/>
+        </w:rPr>
+        <w:t>Business Hours &amp; Holidays:</w:t>
+      </w:r>
+    </w:p>
+    <w:p>
+      <w:pPr>
+        <w:rPr>
+          <w:sz w:val="24"/>
+          <w:szCs w:val="24"/>
+        </w:rPr>
+      </w:pPr>
+      <w:r>
+        <w:rPr>
+          <w:sz w:val="24"/>
+          <w:szCs w:val="24"/>
+        </w:rPr>
+        <w:t xml:space="preserve"> Our organization’s business hours</w:t>
+      </w:r>
+      <w:r>
+        <w:rPr>
+          <w:sz w:val="24"/>
+          <w:szCs w:val="24"/>
+        </w:rPr>
+        <w:br/>
+        <w:t xml:space="preserve"> </w:t>
+      </w:r>
+      <w:r>
+        <w:rPr>
+          <w:noProof/>
+          <w:sz w:val="24"/>
+          <w:szCs w:val="24"/>
+        </w:rPr>
+        <w:drawing>
+          <wp:inline distT="0" distB="0" distL="0" distR="0" wp14:anchorId="0483A233" wp14:editId="7DAB3246">
+            <wp:extent cx="5731510" cy="2432685"/>
+            <wp:effectExtent l="0" t="0" r="2540" b="5715"/>
+            <wp:docPr id="763875525" name="Picture 1"/>
+            <wp:cNvGraphicFramePr>
+              <a:graphicFrameLocks xmlns:a="http://schemas.openxmlformats.org/drawingml/2006/main" noChangeAspect="1"/>
+            </wp:cNvGraphicFramePr>
+            <a:graphic xmlns:a="http://schemas.openxmlformats.org/drawingml/2006/main">
+              <a:graphicData uri="http://schemas.openxmlformats.org/drawingml/2006/picture">
+                <pic:pic xmlns:pic="http://schemas.openxmlformats.org/drawingml/2006/picture">
+                  <pic:nvPicPr>
+                    <pic:cNvPr id="763875525" name=""/>
+                    <pic:cNvPicPr/>
+                  </pic:nvPicPr>
+                  <pic:blipFill>
+                    <a:blip r:embed="rId6"/>
+                    <a:stretch>
+                      <a:fillRect/>
+                    </a:stretch>
+                  </pic:blipFill>
+                  <pic:spPr>
+                    <a:xfrm>
+                      <a:off x="0" y="0"/>
+                      <a:ext cx="5731510" cy="2432685"/>
+                    </a:xfrm>
+                    <a:prstGeom prst="rect">
+                      <a:avLst/>
+                    </a:prstGeom>
+                  </pic:spPr>
+                </pic:pic>
+              </a:graphicData>
+            </a:graphic>
+          </wp:inline>
+        </w:drawing>
+      </w:r>
+    </w:p>
+    <w:p>
+      <w:pPr>
+        <w:rPr>
+          <w:b/>
+          <w:bCs/>
+          <w:sz w:val="24"/>
+          <w:szCs w:val="24"/>
+        </w:rPr>
+      </w:pPr>
+      <w:r>
+        <w:rPr>
+          <w:b/>
+          <w:bCs/>
+          <w:sz w:val="24"/>
+          <w:szCs w:val="24"/>
+        </w:rPr>
+        <w:lastRenderedPageBreak/>
+        <w:t>User Setup &amp; Licenses</w:t>
+      </w:r>
+      <w:r>
+        <w:rPr>
+          <w:b/>
+          <w:bCs/>
+          <w:sz w:val="24"/>
+          <w:szCs w:val="24"/>
+        </w:rPr>
+        <w:t>:</w:t>
+      </w:r>
+      <w:r>
+        <w:rPr>
+          <w:b/>
+          <w:bCs/>
+          <w:sz w:val="24"/>
+          <w:szCs w:val="24"/>
+        </w:rPr>
+        <w:br/>
+      </w:r>
+      <w:r>
+        <w:rPr>
+          <w:b/>
+          <w:bCs/>
+          <w:sz w:val="24"/>
+          <w:szCs w:val="24"/>
+        </w:rPr>
+        <w:br/>
+        <w:t>Steps for creating users:</w:t>
+      </w:r>
+    </w:p>
+    <w:p>
+      <w:pPr>
+        <w:pStyle w:val="ListParagraph"/>
+        <w:numPr>
+          <w:ilvl w:val="0"/>
+          <w:numId w:val="7"/>
+        </w:numPr>
+        <w:rPr>
+          <w:sz w:val="24"/>
+          <w:szCs w:val="24"/>
+        </w:rPr>
+      </w:pPr>
+      <w:r>
+        <w:rPr>
+          <w:sz w:val="24"/>
+          <w:szCs w:val="24"/>
+        </w:rPr>
+        <w:t>Click the gear icon you will go into setup</w:t>
+      </w:r>
+      <w:r>
+        <w:rPr>
+          <w:sz w:val="24"/>
+          <w:szCs w:val="24"/>
+        </w:rPr>
+        <w:t>.</w:t>
+      </w:r>
+    </w:p>
+    <w:p>
+      <w:pPr>
+        <w:pStyle w:val="ListParagraph"/>
+        <w:numPr>
+          <w:ilvl w:val="0"/>
+          <w:numId w:val="7"/>
+        </w:numPr>
+        <w:rPr>
+          <w:sz w:val="24"/>
+          <w:szCs w:val="24"/>
+        </w:rPr>
+      </w:pPr>
+      <w:r>
+        <w:rPr>
+          <w:sz w:val="24"/>
+          <w:szCs w:val="24"/>
+        </w:rPr>
+        <w:t xml:space="preserve"> In </w:t>
+      </w:r>
+      <w:r>
+        <w:rPr>
+          <w:sz w:val="24"/>
+          <w:szCs w:val="24"/>
+        </w:rPr>
+        <w:t>Q</w:t>
+      </w:r>
+      <w:r>
+        <w:rPr>
+          <w:sz w:val="24"/>
+          <w:szCs w:val="24"/>
+        </w:rPr>
+        <w:t>uick</w:t>
+      </w:r>
+      <w:r>
+        <w:rPr>
+          <w:sz w:val="24"/>
+          <w:szCs w:val="24"/>
+        </w:rPr>
+        <w:t xml:space="preserve"> </w:t>
+      </w:r>
+      <w:r>
+        <w:rPr>
+          <w:sz w:val="24"/>
+          <w:szCs w:val="24"/>
+        </w:rPr>
+        <w:t>Find</w:t>
+      </w:r>
+      <w:r>
+        <w:rPr>
+          <w:sz w:val="24"/>
+          <w:szCs w:val="24"/>
+        </w:rPr>
+        <w:t xml:space="preserve"> search users</w:t>
+      </w:r>
+      <w:r>
+        <w:rPr>
+          <w:sz w:val="24"/>
+          <w:szCs w:val="24"/>
+        </w:rPr>
+        <w:t>.</w:t>
+      </w:r>
+    </w:p>
+    <w:p>
+      <w:pPr>
+        <w:pStyle w:val="ListParagraph"/>
+        <w:numPr>
+          <w:ilvl w:val="0"/>
+          <w:numId w:val="7"/>
+        </w:numPr>
+        <w:rPr>
+          <w:sz w:val="24"/>
+          <w:szCs w:val="24"/>
+        </w:rPr>
+      </w:pPr>
+      <w:r>
+        <w:rPr>
+          <w:sz w:val="24"/>
+          <w:szCs w:val="24"/>
+        </w:rPr>
+        <w:t>click on users</w:t>
+      </w:r>
+      <w:r>
+        <w:rPr>
+          <w:sz w:val="24"/>
+          <w:szCs w:val="24"/>
+        </w:rPr>
+        <w:t>.</w:t>
+      </w:r>
+    </w:p>
+    <w:p>
+      <w:pPr>
+        <w:pStyle w:val="ListParagraph"/>
+        <w:numPr>
+          <w:ilvl w:val="0"/>
+          <w:numId w:val="7"/>
+        </w:numPr>
+        <w:rPr>
+          <w:sz w:val="24"/>
+          <w:szCs w:val="24"/>
+        </w:rPr>
+      </w:pPr>
+      <w:r>
+        <w:rPr>
+          <w:sz w:val="24"/>
+          <w:szCs w:val="24"/>
+        </w:rPr>
+        <w:t xml:space="preserve">In the </w:t>
+      </w:r>
+      <w:r>
+        <w:rPr>
+          <w:sz w:val="24"/>
+          <w:szCs w:val="24"/>
+        </w:rPr>
+        <w:t>user’s</w:t>
+      </w:r>
+      <w:r>
+        <w:rPr>
+          <w:sz w:val="24"/>
+          <w:szCs w:val="24"/>
+        </w:rPr>
+        <w:t xml:space="preserve"> page click on create new user button and fill all the details like first name, last name, Gmail, username, role and profile you wish to give</w:t>
+      </w:r>
+      <w:r>
+        <w:rPr>
+          <w:sz w:val="24"/>
+          <w:szCs w:val="24"/>
+        </w:rPr>
+        <w:t>.</w:t>
+      </w:r>
+    </w:p>
+    <w:p>
+      <w:pPr>
+        <w:pStyle w:val="ListParagraph"/>
+        <w:numPr>
+          <w:ilvl w:val="0"/>
+          <w:numId w:val="7"/>
+        </w:numPr>
+        <w:rPr>
+          <w:sz w:val="24"/>
+          <w:szCs w:val="24"/>
+        </w:rPr>
+      </w:pPr>
+      <w:r>
+        <w:rPr>
+          <w:sz w:val="24"/>
+          <w:szCs w:val="24"/>
+        </w:rPr>
+        <w:t>I have created 3 users John Doe, Ajay Kumar, Nikhil Thomas.</w:t>
+      </w:r>
+    </w:p>
+    <w:p>
+      <w:pPr>
+        <w:pStyle w:val="ListParagraph"/>
+        <w:numPr>
+          <w:ilvl w:val="0"/>
+          <w:numId w:val="7"/>
+        </w:numPr>
+        <w:rPr>
+          <w:sz w:val="24"/>
+          <w:szCs w:val="24"/>
+        </w:rPr>
+      </w:pPr>
+      <w:r>
+        <w:rPr>
+          <w:sz w:val="24"/>
+          <w:szCs w:val="24"/>
+        </w:rPr>
+        <w:t>For John Doe, I gave Inventory Manager role.</w:t>
+      </w:r>
+    </w:p>
+    <w:p>
+      <w:pPr>
+        <w:pStyle w:val="ListParagraph"/>
+        <w:numPr>
+          <w:ilvl w:val="0"/>
+          <w:numId w:val="7"/>
+        </w:numPr>
+        <w:rPr>
+          <w:sz w:val="24"/>
+          <w:szCs w:val="24"/>
+        </w:rPr>
+      </w:pPr>
+      <w:r>
+        <w:rPr>
+          <w:sz w:val="24"/>
+          <w:szCs w:val="24"/>
+        </w:rPr>
+        <w:t>He can create, edit, delete products, inventory stock, orders.</w:t>
+      </w:r>
+    </w:p>
+    <w:p>
+      <w:pPr>
+        <w:pStyle w:val="ListParagraph"/>
+        <w:numPr>
+          <w:ilvl w:val="0"/>
+          <w:numId w:val="7"/>
+        </w:numPr>
+        <w:rPr>
+          <w:sz w:val="24"/>
+          <w:szCs w:val="24"/>
+        </w:rPr>
+      </w:pPr>
+      <w:r>
+        <w:rPr>
+          <w:sz w:val="24"/>
+          <w:szCs w:val="24"/>
+        </w:rPr>
+        <w:t>Runs Inventory and stock level reports.</w:t>
+      </w:r>
+    </w:p>
+    <w:p>
+      <w:pPr>
+        <w:pStyle w:val="ListParagraph"/>
+        <w:numPr>
+          <w:ilvl w:val="0"/>
+          <w:numId w:val="7"/>
+        </w:numPr>
+        <w:rPr>
+          <w:sz w:val="24"/>
+          <w:szCs w:val="24"/>
+        </w:rPr>
+      </w:pPr>
+      <w:r>
+        <w:rPr>
+          <w:sz w:val="24"/>
+          <w:szCs w:val="24"/>
+        </w:rPr>
+        <w:t>Can view warehouse staff and sales representative activities.</w:t>
+      </w:r>
+    </w:p>
+    <w:p>
+      <w:pPr>
+        <w:pStyle w:val="ListParagraph"/>
+        <w:numPr>
+          <w:ilvl w:val="0"/>
+          <w:numId w:val="7"/>
+        </w:numPr>
+        <w:rPr>
+          <w:sz w:val="24"/>
+          <w:szCs w:val="24"/>
+        </w:rPr>
+      </w:pPr>
+      <w:r>
+        <w:rPr>
+          <w:sz w:val="24"/>
+          <w:szCs w:val="24"/>
+        </w:rPr>
+        <w:t>For Ajay Kumar, I gave sales rep role.</w:t>
+      </w:r>
+    </w:p>
+    <w:p>
+      <w:pPr>
+        <w:pStyle w:val="ListParagraph"/>
+        <w:numPr>
+          <w:ilvl w:val="0"/>
+          <w:numId w:val="7"/>
+        </w:numPr>
+        <w:rPr>
+          <w:sz w:val="24"/>
+          <w:szCs w:val="24"/>
+        </w:rPr>
+      </w:pPr>
+      <w:r>
+        <w:rPr>
+          <w:sz w:val="24"/>
+          <w:szCs w:val="24"/>
+        </w:rPr>
+        <w:t>He creates sales orders for customers.</w:t>
+      </w:r>
+    </w:p>
+    <w:p>
+      <w:pPr>
+        <w:pStyle w:val="ListParagraph"/>
+        <w:numPr>
+          <w:ilvl w:val="0"/>
+          <w:numId w:val="7"/>
+        </w:numPr>
+        <w:rPr>
+          <w:sz w:val="24"/>
+          <w:szCs w:val="24"/>
+        </w:rPr>
+      </w:pPr>
+      <w:r>
+        <w:rPr>
+          <w:sz w:val="24"/>
+          <w:szCs w:val="24"/>
+        </w:rPr>
+        <w:t>Checks product availability before confirming orders.</w:t>
+      </w:r>
+    </w:p>
+    <w:p>
+      <w:pPr>
+        <w:pStyle w:val="ListParagraph"/>
+        <w:numPr>
+          <w:ilvl w:val="0"/>
+          <w:numId w:val="7"/>
+        </w:numPr>
+        <w:rPr>
+          <w:sz w:val="24"/>
+          <w:szCs w:val="24"/>
+        </w:rPr>
+      </w:pPr>
+      <w:r>
+        <w:rPr>
+          <w:sz w:val="24"/>
+          <w:szCs w:val="24"/>
+        </w:rPr>
+        <w:t>Reports to the Inventory Manager.</w:t>
+      </w:r>
+    </w:p>
+    <w:p>
+      <w:pPr>
+        <w:pStyle w:val="ListParagraph"/>
+        <w:numPr>
+          <w:ilvl w:val="0"/>
+          <w:numId w:val="7"/>
+        </w:numPr>
+        <w:rPr>
+          <w:sz w:val="24"/>
+          <w:szCs w:val="24"/>
+        </w:rPr>
+      </w:pPr>
+      <w:r>
+        <w:rPr>
+          <w:sz w:val="24"/>
+          <w:szCs w:val="24"/>
+        </w:rPr>
+        <w:t>For Nikhil Thomas, I gave warehouse user role.</w:t>
+      </w:r>
+    </w:p>
+    <w:p>
+      <w:pPr>
+        <w:pStyle w:val="ListParagraph"/>
+        <w:numPr>
+          <w:ilvl w:val="0"/>
+          <w:numId w:val="7"/>
+        </w:numPr>
+        <w:rPr>
+          <w:sz w:val="24"/>
+          <w:szCs w:val="24"/>
+        </w:rPr>
+      </w:pPr>
+      <w:r>
+        <w:rPr>
+          <w:sz w:val="24"/>
+          <w:szCs w:val="24"/>
+        </w:rPr>
+        <w:t>Cannot create new products.</w:t>
+      </w:r>
+    </w:p>
+    <w:p>
+      <w:pPr>
+        <w:pStyle w:val="ListParagraph"/>
+        <w:numPr>
+          <w:ilvl w:val="0"/>
+          <w:numId w:val="7"/>
+        </w:numPr>
+        <w:rPr>
+          <w:sz w:val="24"/>
+          <w:szCs w:val="24"/>
+        </w:rPr>
+      </w:pPr>
+      <w:r>
+        <w:rPr>
+          <w:sz w:val="24"/>
+          <w:szCs w:val="24"/>
+        </w:rPr>
+        <w:t>Can update the stock count.</w:t>
+      </w:r>
+    </w:p>
+    <w:p>
+      <w:pPr>
+        <w:pStyle w:val="ListParagraph"/>
+        <w:numPr>
+          <w:ilvl w:val="0"/>
+          <w:numId w:val="7"/>
+        </w:numPr>
+        <w:rPr>
+          <w:sz w:val="24"/>
+          <w:szCs w:val="24"/>
+        </w:rPr>
+      </w:pPr>
+      <w:r>
+        <w:rPr>
+          <w:sz w:val="24"/>
+          <w:szCs w:val="24"/>
+        </w:rPr>
+        <w:t>I myself acting as administrator</w:t>
+      </w:r>
+      <w:r>
+        <w:rPr>
+          <w:sz w:val="24"/>
+          <w:szCs w:val="24"/>
+        </w:rPr>
+        <w:t>.</w:t>
+      </w:r>
+    </w:p>
+    <w:p>
+      <w:pPr>
+        <w:pStyle w:val="ListParagraph"/>
+        <w:numPr>
+          <w:ilvl w:val="0"/>
+          <w:numId w:val="7"/>
+        </w:numPr>
+        <w:rPr>
+          <w:sz w:val="24"/>
+          <w:szCs w:val="24"/>
+        </w:rPr>
+      </w:pPr>
+      <w:r>
+        <w:rPr>
+          <w:sz w:val="24"/>
+          <w:szCs w:val="24"/>
+        </w:rPr>
+        <w:t>I have access to all the records.</w:t>
+      </w:r>
+    </w:p>
+    <w:p>
+      <w:pPr>
+        <w:pStyle w:val="ListParagraph"/>
+        <w:numPr>
+          <w:ilvl w:val="0"/>
+          <w:numId w:val="7"/>
+        </w:numPr>
+        <w:rPr>
+          <w:sz w:val="24"/>
+          <w:szCs w:val="24"/>
+        </w:rPr>
+      </w:pPr>
+      <w:r>
+        <w:rPr>
+          <w:sz w:val="24"/>
+          <w:szCs w:val="24"/>
+        </w:rPr>
+        <w:t>I will take care about the data loading etc.</w:t>
+      </w:r>
+    </w:p>
+    <w:p>
+      <w:pPr>
+        <w:pStyle w:val="ListParagraph"/>
+        <w:numPr>
+          <w:ilvl w:val="0"/>
+          <w:numId w:val="7"/>
+        </w:numPr>
+        <w:rPr>
+          <w:sz w:val="24"/>
+          <w:szCs w:val="24"/>
+        </w:rPr>
+      </w:pPr>
+      <w:r>
+        <w:rPr>
+          <w:sz w:val="24"/>
+          <w:szCs w:val="24"/>
+        </w:rPr>
+        <w:t>Below are the details of every user</w:t>
+      </w:r>
+    </w:p>
+    <w:p>
+      <w:pPr>
+        <w:pStyle w:val="ListParagraph"/>
+        <w:numPr>
+          <w:ilvl w:val="0"/>
+          <w:numId w:val="7"/>
+        </w:numPr>
+        <w:rPr>
+          <w:sz w:val="24"/>
+          <w:szCs w:val="24"/>
+        </w:rPr>
+      </w:pPr>
+      <w:r>
+        <w:rPr>
+          <w:sz w:val="24"/>
+          <w:szCs w:val="24"/>
+        </w:rPr>
+        <w:t>John Doe</w:t>
+      </w:r>
+      <w:r>
+        <w:rPr>
+          <w:sz w:val="24"/>
+          <w:szCs w:val="24"/>
+        </w:rPr>
+        <w:br/>
+      </w:r>
+      <w:r>
+        <w:rPr>
+          <w:noProof/>
+        </w:rPr>
+        <w:drawing>
+          <wp:inline distT="0" distB="0" distL="0" distR="0" wp14:anchorId="39C9429E" wp14:editId="16A76920">
+            <wp:extent cx="5731510" cy="2562860"/>
+            <wp:effectExtent l="0" t="0" r="2540" b="8890"/>
+            <wp:docPr id="589665889" name="Picture 2"/>
+            <wp:cNvGraphicFramePr>
+              <a:graphicFrameLocks xmlns:a="http://schemas.openxmlformats.org/drawingml/2006/main" noChangeAspect="1"/>
+            </wp:cNvGraphicFramePr>
+            <a:graphic xmlns:a="http://schemas.openxmlformats.org/drawingml/2006/main">
+              <a:graphicData uri="http://schemas.openxmlformats.org/drawingml/2006/picture">
+                <pic:pic xmlns:pic="http://schemas.openxmlformats.org/drawingml/2006/picture">
+                  <pic:nvPicPr>
+                    <pic:cNvPr id="0" name="Picture 3"/>
+                    <pic:cNvPicPr>
+                      <a:picLocks noChangeAspect="1" noChangeArrowheads="1"/>
+                    </pic:cNvPicPr>
+                  </pic:nvPicPr>
+                  <pic:blipFill>
+                    <a:blip r:embed="rId7" cstate="print">
+                      <a:extLst>
+                        <a:ext uri="{28A0092B-C50C-407E-A947-70E740481C1C}">
+                          <a14:useLocalDpi xmlns:a14="http://schemas.microsoft.com/office/drawing/2010/main" val="0"/>
+                        </a:ext>
+                      </a:extLst>
+                    </a:blip>
+                    <a:srcRect/>
+                    <a:stretch>
+                      <a:fillRect/>
+                    </a:stretch>
+                  </pic:blipFill>
+                  <pic:spPr bwMode="auto">
+                    <a:xfrm>
+                      <a:off x="0" y="0"/>
+                      <a:ext cx="5731510" cy="2562860"/>
+                    </a:xfrm>
+                    <a:prstGeom prst="rect">
+                      <a:avLst/>
+                    </a:prstGeom>
+                    <a:noFill/>
+                    <a:ln>
+                      <a:noFill/>
+                    </a:ln>
+                  </pic:spPr>
+                </pic:pic>
+              </a:graphicData>
+            </a:graphic>
+          </wp:inline>
+        </w:drawing>
+      </w:r>
+    </w:p>
+    <w:p>
+      <w:pPr>
+        <w:pStyle w:val="ListParagraph"/>
+        <w:numPr>
+          <w:ilvl w:val="0"/>
+          <w:numId w:val="7"/>
+        </w:numPr>
+        <w:rPr>
+          <w:sz w:val="24"/>
+          <w:szCs w:val="24"/>
+        </w:rPr>
+      </w:pPr>
+      <w:r>
+        <w:rPr>
+          <w:sz w:val="24"/>
+          <w:szCs w:val="24"/>
+        </w:rPr>
+        <w:lastRenderedPageBreak/>
+        <w:t>Ajay Kumar</w:t>
+      </w:r>
+      <w:r>
+        <w:rPr>
+          <w:sz w:val="24"/>
+          <w:szCs w:val="24"/>
+        </w:rPr>
+        <w:br/>
+      </w:r>
+      <w:r>
+        <w:rPr>
+          <w:noProof/>
+        </w:rPr>
+        <w:drawing>
+          <wp:inline distT="0" distB="0" distL="0" distR="0" wp14:anchorId="1A567535" wp14:editId="684ABFA7">
+            <wp:extent cx="5575300" cy="2489922"/>
+            <wp:effectExtent l="0" t="0" r="6350" b="5715"/>
+            <wp:docPr id="640247489" name="Picture 3"/>
+            <wp:cNvGraphicFramePr>
+              <a:graphicFrameLocks xmlns:a="http://schemas.openxmlformats.org/drawingml/2006/main" noChangeAspect="1"/>
+            </wp:cNvGraphicFramePr>
+            <a:graphic xmlns:a="http://schemas.openxmlformats.org/drawingml/2006/main">
+              <a:graphicData uri="http://schemas.openxmlformats.org/drawingml/2006/picture">
+                <pic:pic xmlns:pic="http://schemas.openxmlformats.org/drawingml/2006/picture">
+                  <pic:nvPicPr>
+                    <pic:cNvPr id="0" name="Picture 5"/>
+                    <pic:cNvPicPr>
+                      <a:picLocks noChangeAspect="1" noChangeArrowheads="1"/>
+                    </pic:cNvPicPr>
+                  </pic:nvPicPr>
+                  <pic:blipFill>
+                    <a:blip r:embed="rId8" cstate="print">
+                      <a:extLst>
+                        <a:ext uri="{28A0092B-C50C-407E-A947-70E740481C1C}">
+                          <a14:useLocalDpi xmlns:a14="http://schemas.microsoft.com/office/drawing/2010/main" val="0"/>
+                        </a:ext>
+                      </a:extLst>
+                    </a:blip>
+                    <a:srcRect/>
+                    <a:stretch>
+                      <a:fillRect/>
+                    </a:stretch>
+                  </pic:blipFill>
+                  <pic:spPr bwMode="auto">
+                    <a:xfrm>
+                      <a:off x="0" y="0"/>
+                      <a:ext cx="5576715" cy="2490554"/>
+                    </a:xfrm>
+                    <a:prstGeom prst="rect">
+                      <a:avLst/>
+                    </a:prstGeom>
+                    <a:noFill/>
+                    <a:ln>
+                      <a:noFill/>
+                    </a:ln>
+                  </pic:spPr>
+                </pic:pic>
+              </a:graphicData>
+            </a:graphic>
+          </wp:inline>
+        </w:drawing>
+      </w:r>
+    </w:p>
+    <w:p>
+      <w:pPr>
+        <w:pStyle w:val="ListParagraph"/>
+        <w:numPr>
+          <w:ilvl w:val="0"/>
+          <w:numId w:val="7"/>
+        </w:numPr>
+        <w:rPr>
+          <w:sz w:val="24"/>
+          <w:szCs w:val="24"/>
+        </w:rPr>
+      </w:pPr>
+      <w:r>
+        <w:rPr>
+          <w:sz w:val="24"/>
+          <w:szCs w:val="24"/>
+        </w:rPr>
+        <w:t>Nikhil Thomas</w:t>
+      </w:r>
+    </w:p>
+    <w:p>
+      <w:pPr>
+        <w:pStyle w:val="ListParagraph"/>
+        <w:ind w:left="990"/>
+        <w:rPr>
+          <w:sz w:val="24"/>
+          <w:szCs w:val="24"/>
+        </w:rPr>
+      </w:pPr>
+      <w:r>
+        <w:rPr>
+          <w:noProof/>
+          <w:sz w:val="24"/>
+          <w:szCs w:val="24"/>
+        </w:rPr>
+        <w:drawing>
+          <wp:inline distT="0" distB="0" distL="0" distR="0" wp14:anchorId="60215743" wp14:editId="2905CF13">
+            <wp:extent cx="5731510" cy="2538730"/>
+            <wp:effectExtent l="0" t="0" r="2540" b="0"/>
+            <wp:docPr id="1963672607" name="Picture 1"/>
+            <wp:cNvGraphicFramePr>
+              <a:graphicFrameLocks xmlns:a="http://schemas.openxmlformats.org/drawingml/2006/main" noChangeAspect="1"/>
+            </wp:cNvGraphicFramePr>
+            <a:graphic xmlns:a="http://schemas.openxmlformats.org/drawingml/2006/main">
+              <a:graphicData uri="http://schemas.openxmlformats.org/drawingml/2006/picture">
+                <pic:pic xmlns:pic="http://schemas.openxmlformats.org/drawingml/2006/picture">
+                  <pic:nvPicPr>
+                    <pic:cNvPr id="1963672607" name=""/>
+                    <pic:cNvPicPr/>
+                  </pic:nvPicPr>
+                  <pic:blipFill>
+                    <a:blip r:embed="rId9"/>
+                    <a:stretch>
+                      <a:fillRect/>
+                    </a:stretch>
+                  </pic:blipFill>
+                  <pic:spPr>
+                    <a:xfrm>
+                      <a:off x="0" y="0"/>
+                      <a:ext cx="5731510" cy="2538730"/>
+                    </a:xfrm>
+                    <a:prstGeom prst="rect">
+                      <a:avLst/>
+                    </a:prstGeom>
+                  </pic:spPr>
+                </pic:pic>
+              </a:graphicData>
+            </a:graphic>
+          </wp:inline>
+        </w:drawing>
+      </w:r>
+    </w:p>
+    <w:p>
+      <w:pPr>
+        <w:pStyle w:val="ListParagraph"/>
+        <w:ind w:left="990"/>
+        <w:rPr>
+          <w:sz w:val="24"/>
+          <w:szCs w:val="24"/>
+        </w:rPr>
+      </w:pPr>
+    </w:p>
+    <w:p>
+      <w:pPr>
+        <w:ind w:left="630"/>
+        <w:rPr>
+          <w:sz w:val="24"/>
+          <w:szCs w:val="24"/>
+        </w:rPr>
+      </w:pPr>
+    </w:p>
+    <w:p>
+      <w:pPr>
+        <w:rPr>
+          <w:b/>
+          <w:bCs/>
+          <w:sz w:val="24"/>
+          <w:szCs w:val="24"/>
+        </w:rPr>
+      </w:pPr>
+      <w:r>
+        <w:rPr>
+          <w:b/>
+          <w:bCs/>
+          <w:sz w:val="24"/>
+          <w:szCs w:val="24"/>
+        </w:rPr>
+        <w:t>Profiles</w:t>
+      </w:r>
+      <w:r>
+        <w:rPr>
+          <w:b/>
+          <w:bCs/>
+          <w:sz w:val="24"/>
+          <w:szCs w:val="24"/>
+        </w:rPr>
+        <w:t>:</w:t>
+      </w:r>
+    </w:p>
+    <w:p>
+      <w:pPr>
+        <w:ind w:left="220"/>
+        <w:rPr>
+          <w:sz w:val="24"/>
+          <w:szCs w:val="24"/>
+        </w:rPr>
+      </w:pPr>
+      <w:r>
+        <w:rPr>
+          <w:sz w:val="24"/>
+          <w:szCs w:val="24"/>
+        </w:rPr>
+        <w:t>For the users I created I assigned the following profiles</w:t>
+      </w:r>
+      <w:r>
+        <w:rPr>
+          <w:sz w:val="24"/>
+          <w:szCs w:val="24"/>
+        </w:rPr>
+        <w:br/>
+        <w:t xml:space="preserve">    Vicky Dhanu (Myself) – System Administrator</w:t>
+      </w:r>
+      <w:r>
+        <w:rPr>
+          <w:sz w:val="24"/>
+          <w:szCs w:val="24"/>
+        </w:rPr>
+        <w:br/>
+        <w:t xml:space="preserve">    John Doe – Standard Platform User</w:t>
+      </w:r>
+      <w:r>
+        <w:rPr>
+          <w:sz w:val="24"/>
+          <w:szCs w:val="24"/>
+        </w:rPr>
+        <w:br/>
+        <w:t xml:space="preserve">    Ajay Kumar – Standard User</w:t>
+      </w:r>
+      <w:r>
+        <w:rPr>
+          <w:sz w:val="24"/>
+          <w:szCs w:val="24"/>
+        </w:rPr>
+        <w:br/>
+        <w:t xml:space="preserve">    Nikhil Thomas – Standard Platform User</w:t>
+      </w:r>
+      <w:r>
+        <w:rPr>
+          <w:sz w:val="24"/>
+          <w:szCs w:val="24"/>
+        </w:rPr>
+        <w:br/>
+      </w:r>
+    </w:p>
+    <w:p>
+      <w:pPr>
+        <w:rPr>
+          <w:b/>
+          <w:bCs/>
+          <w:sz w:val="24"/>
+          <w:szCs w:val="24"/>
+        </w:rPr>
+      </w:pPr>
+      <w:r>
+        <w:rPr>
+          <w:b/>
+          <w:bCs/>
+          <w:sz w:val="24"/>
+          <w:szCs w:val="24"/>
+        </w:rPr>
+        <w:t>Roles:</w:t>
+      </w:r>
+    </w:p>
+    <w:p>
+      <w:pPr>
+        <w:rPr>
+          <w:sz w:val="24"/>
+          <w:szCs w:val="24"/>
+        </w:rPr>
+      </w:pPr>
+      <w:r>
+        <w:rPr>
+          <w:b/>
+          <w:bCs/>
+          <w:sz w:val="24"/>
+          <w:szCs w:val="24"/>
+        </w:rPr>
+        <w:t xml:space="preserve">      </w:t>
+      </w:r>
+      <w:r>
+        <w:rPr>
+          <w:sz w:val="24"/>
+          <w:szCs w:val="24"/>
+        </w:rPr>
+        <w:t>Following are the roles that I gave to my users of the project:</w:t>
+      </w:r>
+    </w:p>
+    <w:p>
+      <w:pPr>
+        <w:rPr>
+          <w:sz w:val="24"/>
+          <w:szCs w:val="24"/>
+        </w:rPr>
+      </w:pPr>
+      <w:r>
+        <w:rPr>
+          <w:sz w:val="24"/>
+          <w:szCs w:val="24"/>
+        </w:rPr>
+        <w:t xml:space="preserve">             Vicky Dhanu – CEO / System Admin</w:t>
+      </w:r>
+    </w:p>
+    <w:p>
+      <w:pPr>
+        <w:rPr>
+          <w:sz w:val="24"/>
+          <w:szCs w:val="24"/>
+        </w:rPr>
+      </w:pPr>
+      <w:r>
+        <w:rPr>
+          <w:sz w:val="24"/>
+          <w:szCs w:val="24"/>
+        </w:rPr>
+        <w:lastRenderedPageBreak/>
+        <w:t xml:space="preserve">          John Doe – Inventory Manager</w:t>
+      </w:r>
+      <w:r>
+        <w:rPr>
+          <w:sz w:val="24"/>
+          <w:szCs w:val="24"/>
+        </w:rPr>
+        <w:br/>
+        <w:t xml:space="preserve">          Ajay Kumar – Sales Rep</w:t>
+      </w:r>
+      <w:r>
+        <w:rPr>
+          <w:sz w:val="24"/>
+          <w:szCs w:val="24"/>
+        </w:rPr>
+        <w:br/>
+        <w:t xml:space="preserve">          Nikhil Thomas – Warehouse staff member</w:t>
+      </w:r>
+      <w:r>
+        <w:rPr>
+          <w:sz w:val="24"/>
+          <w:szCs w:val="24"/>
+        </w:rPr>
+        <w:br/>
+        <w:t xml:space="preserve"> </w:t>
+      </w:r>
+    </w:p>
+    <w:p>
+      <w:pPr>
+        <w:rPr>
+          <w:sz w:val="24"/>
+          <w:szCs w:val="24"/>
+        </w:rPr>
+      </w:pPr>
+      <w:r>
+        <w:rPr>
+          <w:sz w:val="24"/>
+          <w:szCs w:val="24"/>
+        </w:rPr>
+        <w:t>Below is the screenshot representing the role hierarchy of the project</w:t>
+      </w:r>
+      <w:r>
+        <w:rPr>
+          <w:sz w:val="24"/>
+          <w:szCs w:val="24"/>
+        </w:rPr>
+        <w:br/>
+        <w:t xml:space="preserve">       </w:t>
+      </w:r>
+      <w:r>
+        <w:rPr>
+          <w:sz w:val="24"/>
+          <w:szCs w:val="24"/>
+        </w:rPr>
+        <w:br/>
+        <w:t xml:space="preserve">          </w:t>
+      </w:r>
+      <w:r>
+        <w:rPr>
+          <w:noProof/>
+        </w:rPr>
+        <w:drawing>
+          <wp:inline distT="0" distB="0" distL="0" distR="0" wp14:anchorId="117BCF6C" wp14:editId="344DE672">
+            <wp:extent cx="4889500" cy="3537565"/>
+            <wp:effectExtent l="0" t="0" r="6350" b="6350"/>
+            <wp:docPr id="1834885805" name="Picture 1"/>
+            <wp:cNvGraphicFramePr>
+              <a:graphicFrameLocks xmlns:a="http://schemas.openxmlformats.org/drawingml/2006/main" noChangeAspect="1"/>
+            </wp:cNvGraphicFramePr>
+            <a:graphic xmlns:a="http://schemas.openxmlformats.org/drawingml/2006/main">
+              <a:graphicData uri="http://schemas.openxmlformats.org/drawingml/2006/picture">
+                <pic:pic xmlns:pic="http://schemas.openxmlformats.org/drawingml/2006/picture">
+                  <pic:nvPicPr>
+                    <pic:cNvPr id="0" name="Picture 1"/>
+                    <pic:cNvPicPr>
+                      <a:picLocks noChangeAspect="1" noChangeArrowheads="1"/>
+                    </pic:cNvPicPr>
+                  </pic:nvPicPr>
+                  <pic:blipFill>
+                    <a:blip r:embed="rId10">
+                      <a:extLst>
+                        <a:ext uri="{28A0092B-C50C-407E-A947-70E740481C1C}">
+                          <a14:useLocalDpi xmlns:a14="http://schemas.microsoft.com/office/drawing/2010/main" val="0"/>
+                        </a:ext>
+                      </a:extLst>
+                    </a:blip>
+                    <a:srcRect/>
+                    <a:stretch>
+                      <a:fillRect/>
+                    </a:stretch>
+                  </pic:blipFill>
+                  <pic:spPr bwMode="auto">
+                    <a:xfrm>
+                      <a:off x="0" y="0"/>
+                      <a:ext cx="4900545" cy="3545556"/>
+                    </a:xfrm>
+                    <a:prstGeom prst="rect">
+                      <a:avLst/>
+                    </a:prstGeom>
+                    <a:noFill/>
+                    <a:ln>
+                      <a:noFill/>
+                    </a:ln>
+                  </pic:spPr>
+                </pic:pic>
+              </a:graphicData>
+            </a:graphic>
+          </wp:inline>
+        </w:drawing>
+      </w:r>
+    </w:p>
+    <w:p>
+      <w:pPr>
+        <w:rPr>
+          <w:sz w:val="24"/>
+          <w:szCs w:val="24"/>
+        </w:rPr>
+      </w:pPr>
+    </w:p>
+    <w:p>
+      <w:pPr>
+        <w:rPr>
+          <w:sz w:val="24"/>
+          <w:szCs w:val="24"/>
+        </w:rPr>
+      </w:pPr>
+      <w:r>
+        <w:rPr>
+          <w:sz w:val="24"/>
+          <w:szCs w:val="24"/>
+        </w:rPr>
+        <w:t>Sales Rep and warehouse user reports to the Inventory Manager.</w:t>
+      </w:r>
+      <w:r>
+        <w:rPr>
+          <w:sz w:val="24"/>
+          <w:szCs w:val="24"/>
+        </w:rPr>
+        <w:br/>
+        <w:t>Inventory Manager reports to CEO.</w:t>
+      </w:r>
+    </w:p>
+    <w:p>
+      <w:pPr>
+        <w:rPr>
+          <w:b/>
+          <w:bCs/>
+          <w:sz w:val="24"/>
+          <w:szCs w:val="24"/>
+        </w:rPr>
+      </w:pPr>
+      <w:r>
+        <w:rPr>
+          <w:b/>
+          <w:bCs/>
+          <w:sz w:val="24"/>
+          <w:szCs w:val="24"/>
+        </w:rPr>
+        <w:t>OWD:</w:t>
+      </w:r>
+    </w:p>
+    <w:p>
+      <w:pPr>
+        <w:rPr>
+          <w:sz w:val="24"/>
+          <w:szCs w:val="24"/>
+        </w:rPr>
+      </w:pPr>
+      <w:r>
+        <w:rPr>
+          <w:b/>
+          <w:bCs/>
+          <w:sz w:val="24"/>
+          <w:szCs w:val="24"/>
+        </w:rPr>
+        <w:t xml:space="preserve"> </w:t>
+      </w:r>
+      <w:r>
+        <w:rPr>
+          <w:sz w:val="24"/>
+          <w:szCs w:val="24"/>
+        </w:rPr>
+        <w:t>Below table gives details about the org wide defaults</w:t>
+      </w:r>
+      <w:r>
+        <w:rPr>
+          <w:sz w:val="24"/>
+          <w:szCs w:val="24"/>
+        </w:rPr>
+        <w:br/>
+      </w:r>
+      <w:r>
+        <w:rPr>
+          <w:sz w:val="24"/>
+          <w:szCs w:val="24"/>
+        </w:rPr>
+        <w:t xml:space="preserve">     Object                                          OWD setting                                   Explanation</w:t>
+      </w:r>
+    </w:p>
+    <w:tbl>
+      <w:tblPr>
+        <w:tblStyle w:val="TableGrid"/>
+        <w:tblW w:w="9274" w:type="dxa"/>
+        <w:tblLook w:val="04A0" w:firstRow="1" w:lastRow="0" w:firstColumn="1" w:lastColumn="0" w:noHBand="0" w:noVBand="1"/>
+      </w:tblPr>
+      <w:tblGrid>
+        <w:gridCol w:w="3091"/>
+        <w:gridCol w:w="3091"/>
+        <w:gridCol w:w="3092"/>
+      </w:tblGrid>
+      <w:tr>
+        <w:trPr>
+          <w:trHeight w:val="1250"/>
+        </w:trPr>
+        <w:tc>
+          <w:tcPr>
+            <w:tcW w:w="3091" w:type="dxa"/>
+          </w:tcPr>
+          <w:p>
+            <w:pPr>
+              <w:rPr>
+                <w:sz w:val="24"/>
+                <w:szCs w:val="24"/>
+              </w:rPr>
+            </w:pPr>
+            <w:r>
+              <w:rPr>
+                <w:sz w:val="24"/>
+                <w:szCs w:val="24"/>
+              </w:rPr>
+              <w:t>Accounts</w:t>
+            </w:r>
+          </w:p>
+        </w:tc>
+        <w:tc>
+          <w:tcPr>
+            <w:tcW w:w="3091" w:type="dxa"/>
+          </w:tcPr>
+          <w:p>
+            <w:pPr>
+              <w:rPr>
+                <w:sz w:val="24"/>
+                <w:szCs w:val="24"/>
+              </w:rPr>
+            </w:pPr>
+            <w:r>
+              <w:rPr>
+                <w:sz w:val="24"/>
+                <w:szCs w:val="24"/>
+              </w:rPr>
+              <w:t>Private</w:t>
+            </w:r>
+          </w:p>
+        </w:tc>
+        <w:tc>
+          <w:tcPr>
+            <w:tcW w:w="3092" w:type="dxa"/>
+          </w:tcPr>
+          <w:p>
+            <w:pPr>
+              <w:rPr>
+                <w:sz w:val="24"/>
+                <w:szCs w:val="24"/>
+              </w:rPr>
+            </w:pPr>
+            <w:r>
+              <w:rPr>
+                <w:sz w:val="24"/>
+                <w:szCs w:val="24"/>
+              </w:rPr>
+              <w:t>Each Sales Rep should only see their own customers; managers see all via hierarchy.</w:t>
+            </w:r>
+          </w:p>
+        </w:tc>
+      </w:tr>
+      <w:tr>
+        <w:trPr>
+          <w:trHeight w:val="940"/>
+        </w:trPr>
+        <w:tc>
+          <w:tcPr>
+            <w:tcW w:w="3091" w:type="dxa"/>
+          </w:tcPr>
+          <w:p>
+            <w:pPr>
+              <w:rPr>
+                <w:sz w:val="24"/>
+                <w:szCs w:val="24"/>
+              </w:rPr>
+            </w:pPr>
+            <w:r>
+              <w:rPr>
+                <w:sz w:val="24"/>
+                <w:szCs w:val="24"/>
+              </w:rPr>
+              <w:t>Contacts</w:t>
+            </w:r>
+          </w:p>
+        </w:tc>
+        <w:tc>
+          <w:tcPr>
+            <w:tcW w:w="3091" w:type="dxa"/>
+          </w:tcPr>
+          <w:p>
+            <w:pPr>
+              <w:rPr>
+                <w:sz w:val="24"/>
+                <w:szCs w:val="24"/>
+              </w:rPr>
+            </w:pPr>
+            <w:r>
+              <w:rPr>
+                <w:sz w:val="24"/>
+                <w:szCs w:val="24"/>
+              </w:rPr>
+              <w:t>Private</w:t>
+            </w:r>
+          </w:p>
+        </w:tc>
+        <w:tc>
+          <w:tcPr>
+            <w:tcW w:w="3092" w:type="dxa"/>
+          </w:tcPr>
+          <w:p>
+            <w:pPr>
+              <w:rPr>
+                <w:sz w:val="24"/>
+                <w:szCs w:val="24"/>
+              </w:rPr>
+            </w:pPr>
+            <w:r>
+              <w:rPr>
+                <w:sz w:val="24"/>
+                <w:szCs w:val="24"/>
+              </w:rPr>
+              <w:t>Tied to Accounts; ensures customer information is secure per Sales Rep.</w:t>
+            </w:r>
+          </w:p>
+        </w:tc>
+      </w:tr>
+      <w:tr>
+        <w:trPr>
+          <w:trHeight w:val="940"/>
+        </w:trPr>
+        <w:tc>
+          <w:tcPr>
+            <w:tcW w:w="3091" w:type="dxa"/>
+          </w:tcPr>
+          <w:p>
+            <w:pPr>
+              <w:rPr>
+                <w:sz w:val="24"/>
+                <w:szCs w:val="24"/>
+              </w:rPr>
+            </w:pPr>
+            <w:r>
+              <w:rPr>
+                <w:sz w:val="24"/>
+                <w:szCs w:val="24"/>
+              </w:rPr>
+              <w:t>Orders (Custom)</w:t>
+            </w:r>
+          </w:p>
+        </w:tc>
+        <w:tc>
+          <w:tcPr>
+            <w:tcW w:w="3091" w:type="dxa"/>
+          </w:tcPr>
+          <w:p>
+            <w:pPr>
+              <w:rPr>
+                <w:sz w:val="24"/>
+                <w:szCs w:val="24"/>
+              </w:rPr>
+            </w:pPr>
+            <w:r>
+              <w:rPr>
+                <w:sz w:val="24"/>
+                <w:szCs w:val="24"/>
+              </w:rPr>
+              <w:t>Private</w:t>
+            </w:r>
+          </w:p>
+        </w:tc>
+        <w:tc>
+          <w:tcPr>
+            <w:tcW w:w="3092" w:type="dxa"/>
+          </w:tcPr>
+          <w:p>
+            <w:pPr>
+              <w:rPr>
+                <w:sz w:val="24"/>
+                <w:szCs w:val="24"/>
+              </w:rPr>
+            </w:pPr>
+            <w:r>
+              <w:rPr>
+                <w:sz w:val="24"/>
+                <w:szCs w:val="24"/>
+              </w:rPr>
+              <w:t>Orders created by Sales Reps are only visible to them; managers can see all.</w:t>
+            </w:r>
+          </w:p>
+        </w:tc>
+      </w:tr>
+      <w:tr>
+        <w:trPr>
+          <w:trHeight w:val="630"/>
+        </w:trPr>
+        <w:tc>
+          <w:tcPr>
+            <w:tcW w:w="3091" w:type="dxa"/>
+          </w:tcPr>
+          <w:p>
+            <w:pPr>
+              <w:rPr>
+                <w:sz w:val="24"/>
+                <w:szCs w:val="24"/>
+              </w:rPr>
+            </w:pPr>
+            <w:r>
+              <w:rPr>
+                <w:sz w:val="24"/>
+                <w:szCs w:val="24"/>
+              </w:rPr>
+              <w:lastRenderedPageBreak/>
+              <w:t>Products</w:t>
+            </w:r>
+          </w:p>
+        </w:tc>
+        <w:tc>
+          <w:tcPr>
+            <w:tcW w:w="3091" w:type="dxa"/>
+          </w:tcPr>
+          <w:p>
+            <w:pPr>
+              <w:rPr>
+                <w:sz w:val="24"/>
+                <w:szCs w:val="24"/>
+              </w:rPr>
+            </w:pPr>
+            <w:r>
+              <w:rPr>
+                <w:sz w:val="24"/>
+                <w:szCs w:val="24"/>
+              </w:rPr>
+              <w:t>Public Read Only</w:t>
+            </w:r>
+          </w:p>
+        </w:tc>
+        <w:tc>
+          <w:tcPr>
+            <w:tcW w:w="3092" w:type="dxa"/>
+          </w:tcPr>
+          <w:p>
+            <w:pPr>
+              <w:rPr>
+                <w:sz w:val="24"/>
+                <w:szCs w:val="24"/>
+              </w:rPr>
+            </w:pPr>
+            <w:r>
+              <w:rPr>
+                <w:sz w:val="24"/>
+                <w:szCs w:val="24"/>
+              </w:rPr>
+              <w:t>All users should see available products, but only Inventory Manager/CEO can edit.</w:t>
+            </w:r>
+          </w:p>
+        </w:tc>
+      </w:tr>
+      <w:tr>
+        <w:trPr>
+          <w:trHeight w:val="153"/>
+        </w:trPr>
+        <w:tc>
+          <w:tcPr>
+            <w:tcW w:w="3091" w:type="dxa"/>
+          </w:tcPr>
+          <w:p>
+            <w:pPr>
+              <w:rPr>
+                <w:sz w:val="24"/>
+                <w:szCs w:val="24"/>
+              </w:rPr>
+            </w:pPr>
+            <w:r>
+              <w:rPr>
+                <w:sz w:val="24"/>
+                <w:szCs w:val="24"/>
+              </w:rPr>
+              <w:t>Inventory (Custom)</w:t>
+            </w:r>
+          </w:p>
+        </w:tc>
+        <w:tc>
+          <w:tcPr>
+            <w:tcW w:w="3091" w:type="dxa"/>
+          </w:tcPr>
+          <w:p>
+            <w:pPr>
+              <w:rPr>
+                <w:sz w:val="24"/>
+                <w:szCs w:val="24"/>
+              </w:rPr>
+            </w:pPr>
+            <w:r>
+              <w:rPr>
+                <w:sz w:val="24"/>
+                <w:szCs w:val="24"/>
+              </w:rPr>
+              <w:t>Public Read Only / Private</w:t>
+            </w:r>
+          </w:p>
+        </w:tc>
+        <w:tc>
+          <w:tcPr>
+            <w:tcW w:w="3092" w:type="dxa"/>
+          </w:tcPr>
+          <w:p>
+            <w:pPr>
+              <w:rPr>
+                <w:sz w:val="24"/>
+                <w:szCs w:val="24"/>
+              </w:rPr>
+            </w:pPr>
+            <w:r>
+              <w:rPr>
+                <w:sz w:val="24"/>
+                <w:szCs w:val="24"/>
+              </w:rPr>
+              <w:t>Sales Reps can view stock; Warehouse Staff &amp; Inventory Manager can update.</w:t>
+            </w:r>
+          </w:p>
+        </w:tc>
+      </w:tr>
+      <w:tr>
+        <w:trPr>
+          <w:trHeight w:val="309"/>
+        </w:trPr>
+        <w:tc>
+          <w:tcPr>
+            <w:tcW w:w="3091" w:type="dxa"/>
+          </w:tcPr>
+          <w:p>
+            <w:pPr>
+              <w:rPr>
+                <w:sz w:val="24"/>
+                <w:szCs w:val="24"/>
+              </w:rPr>
+            </w:pPr>
+            <w:r>
+              <w:rPr>
+                <w:sz w:val="24"/>
+                <w:szCs w:val="24"/>
+              </w:rPr>
+              <w:t>Reports &amp; Dashboards</w:t>
+            </w:r>
+          </w:p>
+        </w:tc>
+        <w:tc>
+          <w:tcPr>
+            <w:tcW w:w="3091" w:type="dxa"/>
+          </w:tcPr>
+          <w:p>
+            <w:pPr>
+              <w:rPr>
+                <w:sz w:val="24"/>
+                <w:szCs w:val="24"/>
+              </w:rPr>
+            </w:pPr>
+            <w:r>
+              <w:rPr>
+                <w:sz w:val="24"/>
+                <w:szCs w:val="24"/>
+              </w:rPr>
+              <w:t>Controlled by Parent</w:t>
+            </w:r>
+          </w:p>
+        </w:tc>
+        <w:tc>
+          <w:tcPr>
+            <w:tcW w:w="3092" w:type="dxa"/>
+          </w:tcPr>
+          <w:p>
+            <w:pPr>
+              <w:rPr>
+                <w:sz w:val="24"/>
+                <w:szCs w:val="24"/>
+              </w:rPr>
+            </w:pPr>
+            <w:r>
+              <w:rPr>
+                <w:sz w:val="24"/>
+                <w:szCs w:val="24"/>
+              </w:rPr>
+              <w:t>Visibility is determined by the access level of the underlying object data.</w:t>
+            </w:r>
+          </w:p>
+        </w:tc>
+      </w:tr>
+    </w:tbl>
+    <w:p>
+      <w:pPr>
+        <w:rPr>
           <w:sz w:val="24"/>
           <w:szCs w:val="24"/>
         </w:rPr>
@@ -1112,6 +2928,119 @@
     </w:lvl>
   </w:abstractNum>
   <w:abstractNum w:abstractNumId="4" w15:restartNumberingAfterBreak="0">
+    <w:nsid w:val="6A8E0985"/>
+    <w:multiLevelType w:val="hybridMultilevel"/>
+    <w:tmpl w:val="E1A63A30"/>
+    <w:lvl w:ilvl="0" w:tplc="40090001">
+      <w:start w:val="1"/>
+      <w:numFmt w:val="bullet"/>
+      <w:lvlText w:val=""/>
+      <w:lvlJc w:val="left"/>
+      <w:pPr>
+        <w:ind w:left="1350" w:hanging="360"/>
+      </w:pPr>
+      <w:rPr>
+        <w:rFonts w:ascii="Symbol" w:hAnsi="Symbol" w:hint="default"/>
+      </w:rPr>
+    </w:lvl>
+    <w:lvl w:ilvl="1" w:tplc="40090003" w:tentative="1">
+      <w:start w:val="1"/>
+      <w:numFmt w:val="bullet"/>
+      <w:lvlText w:val="o"/>
+      <w:lvlJc w:val="left"/>
+      <w:pPr>
+        <w:ind w:left="2070" w:hanging="360"/>
+      </w:pPr>
+      <w:rPr>
+        <w:rFonts w:ascii="Courier New" w:hAnsi="Courier New" w:cs="Courier New" w:hint="default"/>
+      </w:rPr>
+    </w:lvl>
+    <w:lvl w:ilvl="2" w:tplc="40090005" w:tentative="1">
+      <w:start w:val="1"/>
+      <w:numFmt w:val="bullet"/>
+      <w:lvlText w:val=""/>
+      <w:lvlJc w:val="left"/>
+      <w:pPr>
+        <w:ind w:left="2790" w:hanging="360"/>
+      </w:pPr>
+      <w:rPr>
+        <w:rFonts w:ascii="Wingdings" w:hAnsi="Wingdings" w:hint="default"/>
+      </w:rPr>
+    </w:lvl>
+    <w:lvl w:ilvl="3" w:tplc="40090001" w:tentative="1">
+      <w:start w:val="1"/>
+      <w:numFmt w:val="bullet"/>
+      <w:lvlText w:val=""/>
+      <w:lvlJc w:val="left"/>
+      <w:pPr>
+        <w:ind w:left="3510" w:hanging="360"/>
+      </w:pPr>
+      <w:rPr>
+        <w:rFonts w:ascii="Symbol" w:hAnsi="Symbol" w:hint="default"/>
+      </w:rPr>
+    </w:lvl>
+    <w:lvl w:ilvl="4" w:tplc="40090003" w:tentative="1">
+      <w:start w:val="1"/>
+      <w:numFmt w:val="bullet"/>
+      <w:lvlText w:val="o"/>
+      <w:lvlJc w:val="left"/>
+      <w:pPr>
+        <w:ind w:left="4230" w:hanging="360"/>
+      </w:pPr>
+      <w:rPr>
+        <w:rFonts w:ascii="Courier New" w:hAnsi="Courier New" w:cs="Courier New" w:hint="default"/>
+      </w:rPr>
+    </w:lvl>
+    <w:lvl w:ilvl="5" w:tplc="40090005" w:tentative="1">
+      <w:start w:val="1"/>
+      <w:numFmt w:val="bullet"/>
+      <w:lvlText w:val=""/>
+      <w:lvlJc w:val="left"/>
+      <w:pPr>
+        <w:ind w:left="4950" w:hanging="360"/>
+      </w:pPr>
+      <w:rPr>
+        <w:rFonts w:ascii="Wingdings" w:hAnsi="Wingdings" w:hint="default"/>
+      </w:rPr>
+    </w:lvl>
+    <w:lvl w:ilvl="6" w:tplc="40090001" w:tentative="1">
+      <w:start w:val="1"/>
+      <w:numFmt w:val="bullet"/>
+      <w:lvlText w:val=""/>
+      <w:lvlJc w:val="left"/>
+      <w:pPr>
+        <w:ind w:left="5670" w:hanging="360"/>
+      </w:pPr>
+      <w:rPr>
+        <w:rFonts w:ascii="Symbol" w:hAnsi="Symbol" w:hint="default"/>
+      </w:rPr>
+    </w:lvl>
+    <w:lvl w:ilvl="7" w:tplc="40090003" w:tentative="1">
+      <w:start w:val="1"/>
+      <w:numFmt w:val="bullet"/>
+      <w:lvlText w:val="o"/>
+      <w:lvlJc w:val="left"/>
+      <w:pPr>
+        <w:ind w:left="6390" w:hanging="360"/>
+      </w:pPr>
+      <w:rPr>
+        <w:rFonts w:ascii="Courier New" w:hAnsi="Courier New" w:cs="Courier New" w:hint="default"/>
+      </w:rPr>
+    </w:lvl>
+    <w:lvl w:ilvl="8" w:tplc="40090005" w:tentative="1">
+      <w:start w:val="1"/>
+      <w:numFmt w:val="bullet"/>
+      <w:lvlText w:val=""/>
+      <w:lvlJc w:val="left"/>
+      <w:pPr>
+        <w:ind w:left="7110" w:hanging="360"/>
+      </w:pPr>
+      <w:rPr>
+        <w:rFonts w:ascii="Wingdings" w:hAnsi="Wingdings" w:hint="default"/>
+      </w:rPr>
+    </w:lvl>
+  </w:abstractNum>
+  <w:abstractNum w:abstractNumId="5" w15:restartNumberingAfterBreak="0">
     <w:nsid w:val="6BCA6C13"/>
     <w:multiLevelType w:val="hybridMultilevel"/>
     <w:tmpl w:val="B68E0456"/>
@@ -1224,7 +3153,120 @@
       </w:rPr>
     </w:lvl>
   </w:abstractNum>
-  <w:abstractNum w:abstractNumId="5" w15:restartNumberingAfterBreak="0">
+  <w:abstractNum w:abstractNumId="6" w15:restartNumberingAfterBreak="0">
+    <w:nsid w:val="787C012E"/>
+    <w:multiLevelType w:val="hybridMultilevel"/>
+    <w:tmpl w:val="014ABF66"/>
+    <w:lvl w:ilvl="0" w:tplc="40090001">
+      <w:start w:val="1"/>
+      <w:numFmt w:val="bullet"/>
+      <w:lvlText w:val=""/>
+      <w:lvlJc w:val="left"/>
+      <w:pPr>
+        <w:ind w:left="990" w:hanging="360"/>
+      </w:pPr>
+      <w:rPr>
+        <w:rFonts w:ascii="Symbol" w:hAnsi="Symbol" w:hint="default"/>
+      </w:rPr>
+    </w:lvl>
+    <w:lvl w:ilvl="1" w:tplc="40090003" w:tentative="1">
+      <w:start w:val="1"/>
+      <w:numFmt w:val="bullet"/>
+      <w:lvlText w:val="o"/>
+      <w:lvlJc w:val="left"/>
+      <w:pPr>
+        <w:ind w:left="1710" w:hanging="360"/>
+      </w:pPr>
+      <w:rPr>
+        <w:rFonts w:ascii="Courier New" w:hAnsi="Courier New" w:cs="Courier New" w:hint="default"/>
+      </w:rPr>
+    </w:lvl>
+    <w:lvl w:ilvl="2" w:tplc="40090005" w:tentative="1">
+      <w:start w:val="1"/>
+      <w:numFmt w:val="bullet"/>
+      <w:lvlText w:val=""/>
+      <w:lvlJc w:val="left"/>
+      <w:pPr>
+        <w:ind w:left="2430" w:hanging="360"/>
+      </w:pPr>
+      <w:rPr>
+        <w:rFonts w:ascii="Wingdings" w:hAnsi="Wingdings" w:hint="default"/>
+      </w:rPr>
+    </w:lvl>
+    <w:lvl w:ilvl="3" w:tplc="40090001" w:tentative="1">
+      <w:start w:val="1"/>
+      <w:numFmt w:val="bullet"/>
+      <w:lvlText w:val=""/>
+      <w:lvlJc w:val="left"/>
+      <w:pPr>
+        <w:ind w:left="3150" w:hanging="360"/>
+      </w:pPr>
+      <w:rPr>
+        <w:rFonts w:ascii="Symbol" w:hAnsi="Symbol" w:hint="default"/>
+      </w:rPr>
+    </w:lvl>
+    <w:lvl w:ilvl="4" w:tplc="40090003" w:tentative="1">
+      <w:start w:val="1"/>
+      <w:numFmt w:val="bullet"/>
+      <w:lvlText w:val="o"/>
+      <w:lvlJc w:val="left"/>
+      <w:pPr>
+        <w:ind w:left="3870" w:hanging="360"/>
+      </w:pPr>
+      <w:rPr>
+        <w:rFonts w:ascii="Courier New" w:hAnsi="Courier New" w:cs="Courier New" w:hint="default"/>
+      </w:rPr>
+    </w:lvl>
+    <w:lvl w:ilvl="5" w:tplc="40090005" w:tentative="1">
+      <w:start w:val="1"/>
+      <w:numFmt w:val="bullet"/>
+      <w:lvlText w:val=""/>
+      <w:lvlJc w:val="left"/>
+      <w:pPr>
+        <w:ind w:left="4590" w:hanging="360"/>
+      </w:pPr>
+      <w:rPr>
+        <w:rFonts w:ascii="Wingdings" w:hAnsi="Wingdings" w:hint="default"/>
+      </w:rPr>
+    </w:lvl>
+    <w:lvl w:ilvl="6" w:tplc="40090001" w:tentative="1">
+      <w:start w:val="1"/>
+      <w:numFmt w:val="bullet"/>
+      <w:lvlText w:val=""/>
+      <w:lvlJc w:val="left"/>
+      <w:pPr>
+        <w:ind w:left="5310" w:hanging="360"/>
+      </w:pPr>
+      <w:rPr>
+        <w:rFonts w:ascii="Symbol" w:hAnsi="Symbol" w:hint="default"/>
+      </w:rPr>
+    </w:lvl>
+    <w:lvl w:ilvl="7" w:tplc="40090003" w:tentative="1">
+      <w:start w:val="1"/>
+      <w:numFmt w:val="bullet"/>
+      <w:lvlText w:val="o"/>
+      <w:lvlJc w:val="left"/>
+      <w:pPr>
+        <w:ind w:left="6030" w:hanging="360"/>
+      </w:pPr>
+      <w:rPr>
+        <w:rFonts w:ascii="Courier New" w:hAnsi="Courier New" w:cs="Courier New" w:hint="default"/>
+      </w:rPr>
+    </w:lvl>
+    <w:lvl w:ilvl="8" w:tplc="40090005" w:tentative="1">
+      <w:start w:val="1"/>
+      <w:numFmt w:val="bullet"/>
+      <w:lvlText w:val=""/>
+      <w:lvlJc w:val="left"/>
+      <w:pPr>
+        <w:ind w:left="6750" w:hanging="360"/>
+      </w:pPr>
+      <w:rPr>
+        <w:rFonts w:ascii="Wingdings" w:hAnsi="Wingdings" w:hint="default"/>
+      </w:rPr>
+    </w:lvl>
+  </w:abstractNum>
+  <w:abstractNum w:abstractNumId="7" w15:restartNumberingAfterBreak="0">
     <w:nsid w:val="7EEA2518"/>
     <w:multiLevelType w:val="multilevel"/>
     <w:tmpl w:val="8DA0A8B2"/>
@@ -1371,6 +3413,92 @@
         <w:rFonts w:ascii="Wingdings" w:hAnsi="Wingdings" w:hint="default"/>
         <w:sz w:val="20"/>
       </w:rPr>
+    </w:lvl>
+  </w:abstractNum>
+  <w:abstractNum w:abstractNumId="8" w15:restartNumberingAfterBreak="0">
+    <w:nsid w:val="7FB17B44"/>
+    <w:multiLevelType w:val="hybridMultilevel"/>
+    <w:tmpl w:val="4568FB7A"/>
+    <w:lvl w:ilvl="0" w:tplc="4009000F">
+      <w:start w:val="1"/>
+      <w:numFmt w:val="decimal"/>
+      <w:lvlText w:val="%1."/>
+      <w:lvlJc w:val="left"/>
+      <w:pPr>
+        <w:ind w:left="940" w:hanging="360"/>
+      </w:pPr>
+    </w:lvl>
+    <w:lvl w:ilvl="1" w:tplc="40090019" w:tentative="1">
+      <w:start w:val="1"/>
+      <w:numFmt w:val="lowerLetter"/>
+      <w:lvlText w:val="%2."/>
+      <w:lvlJc w:val="left"/>
+      <w:pPr>
+        <w:ind w:left="1660" w:hanging="360"/>
+      </w:pPr>
+    </w:lvl>
+    <w:lvl w:ilvl="2" w:tplc="4009001B" w:tentative="1">
+      <w:start w:val="1"/>
+      <w:numFmt w:val="lowerRoman"/>
+      <w:lvlText w:val="%3."/>
+      <w:lvlJc w:val="right"/>
+      <w:pPr>
+        <w:ind w:left="2380" w:hanging="180"/>
+      </w:pPr>
+    </w:lvl>
+    <w:lvl w:ilvl="3" w:tplc="4009000F" w:tentative="1">
+      <w:start w:val="1"/>
+      <w:numFmt w:val="decimal"/>
+      <w:lvlText w:val="%4."/>
+      <w:lvlJc w:val="left"/>
+      <w:pPr>
+        <w:ind w:left="3100" w:hanging="360"/>
+      </w:pPr>
+    </w:lvl>
+    <w:lvl w:ilvl="4" w:tplc="40090019" w:tentative="1">
+      <w:start w:val="1"/>
+      <w:numFmt w:val="lowerLetter"/>
+      <w:lvlText w:val="%5."/>
+      <w:lvlJc w:val="left"/>
+      <w:pPr>
+        <w:ind w:left="3820" w:hanging="360"/>
+      </w:pPr>
+    </w:lvl>
+    <w:lvl w:ilvl="5" w:tplc="4009001B" w:tentative="1">
+      <w:start w:val="1"/>
+      <w:numFmt w:val="lowerRoman"/>
+      <w:lvlText w:val="%6."/>
+      <w:lvlJc w:val="right"/>
+      <w:pPr>
+        <w:ind w:left="4540" w:hanging="180"/>
+      </w:pPr>
+    </w:lvl>
+    <w:lvl w:ilvl="6" w:tplc="4009000F" w:tentative="1">
+      <w:start w:val="1"/>
+      <w:numFmt w:val="decimal"/>
+      <w:lvlText w:val="%7."/>
+      <w:lvlJc w:val="left"/>
+      <w:pPr>
+        <w:ind w:left="5260" w:hanging="360"/>
+      </w:pPr>
+    </w:lvl>
+    <w:lvl w:ilvl="7" w:tplc="40090019" w:tentative="1">
+      <w:start w:val="1"/>
+      <w:numFmt w:val="lowerLetter"/>
+      <w:lvlText w:val="%8."/>
+      <w:lvlJc w:val="left"/>
+      <w:pPr>
+        <w:ind w:left="5980" w:hanging="360"/>
+      </w:pPr>
+    </w:lvl>
+    <w:lvl w:ilvl="8" w:tplc="4009001B" w:tentative="1">
+      <w:start w:val="1"/>
+      <w:numFmt w:val="lowerRoman"/>
+      <w:lvlText w:val="%9."/>
+      <w:lvlJc w:val="right"/>
+      <w:pPr>
+        <w:ind w:left="6700" w:hanging="180"/>
+      </w:pPr>
     </w:lvl>
   </w:abstractNum>
   <w:num w:numId="1" w16cid:durableId="658074900">
@@ -1380,16 +3508,25 @@
     <w:abstractNumId w:val="0"/>
   </w:num>
   <w:num w:numId="3" w16cid:durableId="361634963">
-    <w:abstractNumId w:val="4"/>
+    <w:abstractNumId w:val="5"/>
   </w:num>
   <w:num w:numId="4" w16cid:durableId="608243356">
     <w:abstractNumId w:val="2"/>
   </w:num>
   <w:num w:numId="5" w16cid:durableId="552883936">
-    <w:abstractNumId w:val="5"/>
+    <w:abstractNumId w:val="7"/>
   </w:num>
   <w:num w:numId="6" w16cid:durableId="185486888">
     <w:abstractNumId w:val="1"/>
+  </w:num>
+  <w:num w:numId="7" w16cid:durableId="616063162">
+    <w:abstractNumId w:val="6"/>
+  </w:num>
+  <w:num w:numId="8" w16cid:durableId="1501308472">
+    <w:abstractNumId w:val="4"/>
+  </w:num>
+  <w:num w:numId="9" w16cid:durableId="2069912638">
+    <w:abstractNumId w:val="8"/>
   </w:num>
 </w:numbering>
 </file>
@@ -2323,6 +4460,25 @@
       <w:szCs w:val="24"/>
     </w:rPr>
   </w:style>
+  <w:style w:type="table" w:styleId="TableGrid">
+    <w:name w:val="Table Grid"/>
+    <w:basedOn w:val="TableNormal"/>
+    <w:uiPriority w:val="39"/>
+    <w:rsid w:val="00AD4DC4"/>
+    <w:pPr>
+      <w:spacing w:after="0" w:line="240" w:lineRule="auto"/>
+    </w:pPr>
+    <w:tblPr>
+      <w:tblBorders>
+        <w:top w:val="single" w:sz="4" w:space="0" w:color="auto"/>
+        <w:left w:val="single" w:sz="4" w:space="0" w:color="auto"/>
+        <w:bottom w:val="single" w:sz="4" w:space="0" w:color="auto"/>
+        <w:right w:val="single" w:sz="4" w:space="0" w:color="auto"/>
+        <w:insideH w:val="single" w:sz="4" w:space="0" w:color="auto"/>
+        <w:insideV w:val="single" w:sz="4" w:space="0" w:color="auto"/>
+      </w:tblBorders>
+    </w:tblPr>
+  </w:style>
 </w:styles>
 </file>
 

</xml_diff>